<commit_message>
Added last part of draft
</commit_message>
<xml_diff>
--- a/docs/dsAss1.docx
+++ b/docs/dsAss1.docx
@@ -354,7 +354,15 @@
               <w:t xml:space="preserve">and </w:t>
             </w:r>
             <w:r>
-              <w:t>termination, where the client notifies the server it is disconnecting</w:t>
+              <w:t xml:space="preserve">termination, where the client notifies the </w:t>
+            </w:r>
+            <w:proofErr w:type="gramStart"/>
+            <w:r>
+              <w:t>server</w:t>
+            </w:r>
+            <w:proofErr w:type="gramEnd"/>
+            <w:r>
+              <w:t xml:space="preserve"> it is disconnecting</w:t>
             </w:r>
           </w:p>
         </w:tc>
@@ -446,7 +454,15 @@
         <w:t xml:space="preserve">could </w:t>
       </w:r>
       <w:r>
-        <w:t xml:space="preserve">have taken a c-like procedural approach, which was the style of the early iterations for this project, but Java’s lack of function pointers (instead using lambdas) means that refactoring this style is painful at best. Instead the </w:t>
+        <w:t xml:space="preserve">have taken a c-like procedural approach, which was the style of the early iterations for this project, but Java’s lack of function pointers (instead using lambdas) means that refactoring this style is painful at best. </w:t>
+      </w:r>
+      <w:proofErr w:type="gramStart"/>
+      <w:r>
+        <w:t>Instead</w:t>
+      </w:r>
+      <w:proofErr w:type="gramEnd"/>
+      <w:r>
+        <w:t xml:space="preserve"> the </w:t>
       </w:r>
       <w:r>
         <w:t>refactoring included reworking the program into a neatly packaged set of 3 classes: Client, Scheduler (an interface), and LRR (implementing Scheduler).</w:t>
@@ -505,7 +521,15 @@
         <w:t>,</w:t>
       </w:r>
       <w:r>
-        <w:t xml:space="preserve"> i.e. we only need to know how to use them, not how they work.</w:t>
+        <w:t xml:space="preserve"> </w:t>
+      </w:r>
+      <w:proofErr w:type="gramStart"/>
+      <w:r>
+        <w:t>i.e.</w:t>
+      </w:r>
+      <w:proofErr w:type="gramEnd"/>
+      <w:r>
+        <w:t xml:space="preserve"> we only need to know how to use them, not how they work.</w:t>
       </w:r>
       <w:r>
         <w:t xml:space="preserve"> </w:t>
@@ -528,11 +552,16 @@
     </w:p>
     <w:p>
       <w:r>
-        <w:t>The reason</w:t>
+        <w:t xml:space="preserve">The </w:t>
+      </w:r>
+      <w:proofErr w:type="gramStart"/>
+      <w:r>
+        <w:t>reason</w:t>
       </w:r>
       <w:r>
         <w:t>s</w:t>
       </w:r>
+      <w:proofErr w:type="gramEnd"/>
       <w:r>
         <w:t xml:space="preserve"> for </w:t>
       </w:r>
@@ -590,7 +619,15 @@
         <w:t>can be described by</w:t>
       </w:r>
       <w:r>
-        <w:t xml:space="preserve"> a simple request-reply schema, even if the message sent by the client is not semantically </w:t>
+        <w:t xml:space="preserve"> a simple request-</w:t>
+      </w:r>
+      <w:proofErr w:type="gramStart"/>
+      <w:r>
+        <w:t>reply</w:t>
+      </w:r>
+      <w:proofErr w:type="gramEnd"/>
+      <w:r>
+        <w:t xml:space="preserve"> schema, even if the message sent by the client is not semantically </w:t>
       </w:r>
       <w:r>
         <w:t>a ‘request’ (OK message</w:t>
@@ -822,27 +859,21 @@
         <w:t>is is</w:t>
       </w:r>
       <w:r>
+        <w:t xml:space="preserve"> where the scheduling algorithm is encapsulated into its own class and </w:t>
+      </w:r>
+      <w:r>
+        <w:t>implements the Scheduler interface. The client has a Scheduler but doesn’t need to know the exact implementation of it, meaning we can define a new Schedular that uses a different algorithm later and insert it into the client</w:t>
+      </w:r>
+      <w:r>
+        <w:t>. For now, we only have one algorithm which is the Largest Round Robin</w:t>
+      </w:r>
+      <w:r>
+        <w:t xml:space="preserve"> (LRR).</w:t>
+      </w:r>
+      <w:r>
         <w:t xml:space="preserve"> </w:t>
       </w:r>
       <w:r>
-        <w:t>where</w:t>
-      </w:r>
-      <w:r>
-        <w:t xml:space="preserve"> the scheduling algorithm is encapsulated into its own class and </w:t>
-      </w:r>
-      <w:r>
-        <w:t>implements the Scheduler interface. The client has a Scheduler but doesn’t need to know the exact implementation of it, meaning we can define a new Schedular that uses a different algorithm later and insert it into the client</w:t>
-      </w:r>
-      <w:r>
-        <w:t>. For now, we only have one algorithm which is the Largest Round Robin</w:t>
-      </w:r>
-      <w:r>
-        <w:t xml:space="preserve"> (LRR).</w:t>
-      </w:r>
-      <w:r>
-        <w:t xml:space="preserve"> </w:t>
-      </w:r>
-      <w:r>
         <w:t xml:space="preserve">This setup of </w:t>
       </w:r>
       <w:r>
@@ -870,6 +901,7 @@
         <w:t>.</w:t>
       </w:r>
     </w:p>
+    <w:p/>
     <w:p>
       <w:r>
         <w:rPr>
@@ -925,6 +957,7 @@
         </w:drawing>
       </w:r>
     </w:p>
+    <w:p/>
     <w:p>
       <w:pPr>
         <w:jc w:val="center"/>
@@ -935,7 +968,230 @@
     </w:p>
     <w:p>
       <w:r>
-        <w:t xml:space="preserve">Diving a little deeper into the client code, it’s all written in Java and uses some of the native java libraries.  </w:t>
+        <w:t xml:space="preserve">Diving a little deeper into the client code, it’s all written in Java and uses some of the native java libraries. </w:t>
+      </w:r>
+      <w:r>
+        <w:t>The most</w:t>
+      </w:r>
+      <w:r>
+        <w:t xml:space="preserve"> important of these libraries is java.net of which we use the Socket class. The Socket class encapsulates the networking concept of an IP address combined with a port which is used to direct packets to another program. In our case the other program is on the local machine</w:t>
+      </w:r>
+      <w:r>
+        <w:t xml:space="preserve"> which means the IP address is not necessary, but the socket still requires a port to properly address the destination.</w:t>
+      </w:r>
+    </w:p>
+    <w:p>
+      <w:r>
+        <w:t>We also require</w:t>
+      </w:r>
+      <w:r>
+        <w:t xml:space="preserve"> java.io, of which we used two important classes: </w:t>
+      </w:r>
+      <w:proofErr w:type="spellStart"/>
+      <w:r>
+        <w:t>DataOutputSream</w:t>
+      </w:r>
+      <w:proofErr w:type="spellEnd"/>
+      <w:r>
+        <w:t xml:space="preserve"> and </w:t>
+      </w:r>
+      <w:proofErr w:type="spellStart"/>
+      <w:r>
+        <w:t>BufferedReader</w:t>
+      </w:r>
+      <w:proofErr w:type="spellEnd"/>
+      <w:r>
+        <w:t xml:space="preserve">. </w:t>
+      </w:r>
+      <w:proofErr w:type="gramStart"/>
+      <w:r>
+        <w:t>Both</w:t>
+      </w:r>
+      <w:r>
+        <w:t xml:space="preserve"> </w:t>
+      </w:r>
+      <w:r>
+        <w:t>of these</w:t>
+      </w:r>
+      <w:proofErr w:type="gramEnd"/>
+      <w:r>
+        <w:t xml:space="preserve"> </w:t>
+      </w:r>
+      <w:r>
+        <w:t>classes are very similar, they wrap data streams to and from the Socket</w:t>
+      </w:r>
+      <w:r>
+        <w:t xml:space="preserve"> so we can send and receive messages from the server program.</w:t>
+      </w:r>
+      <w:r>
+        <w:t xml:space="preserve"> Our </w:t>
+      </w:r>
+      <w:proofErr w:type="gramStart"/>
+      <w:r>
+        <w:t>Client</w:t>
+      </w:r>
+      <w:proofErr w:type="gramEnd"/>
+      <w:r>
+        <w:t xml:space="preserve"> class takes this a step further and wraps the Socket, </w:t>
+      </w:r>
+      <w:proofErr w:type="spellStart"/>
+      <w:r>
+        <w:t>DataOutputSream</w:t>
+      </w:r>
+      <w:proofErr w:type="spellEnd"/>
+      <w:r>
+        <w:t>,</w:t>
+      </w:r>
+      <w:r>
+        <w:t xml:space="preserve"> </w:t>
+      </w:r>
+      <w:proofErr w:type="spellStart"/>
+      <w:r>
+        <w:t>BufferedReader</w:t>
+      </w:r>
+      <w:proofErr w:type="spellEnd"/>
+      <w:r>
+        <w:t>, and Scheduler into a single class which manages the job scheduling for the server.</w:t>
+      </w:r>
+    </w:p>
+    <w:p>
+      <w:r>
+        <w:t xml:space="preserve">The Client is broken up into 3 crucial parts: the </w:t>
+      </w:r>
+      <w:r>
+        <w:t xml:space="preserve">constructor </w:t>
+      </w:r>
+      <w:proofErr w:type="gramStart"/>
+      <w:r>
+        <w:t>Client(</w:t>
+      </w:r>
+      <w:proofErr w:type="gramEnd"/>
+      <w:r>
+        <w:t>), receive(), and send(). T</w:t>
+      </w:r>
+      <w:r>
+        <w:t xml:space="preserve">he constructor </w:t>
+      </w:r>
+      <w:r>
+        <w:t xml:space="preserve">takes a port number which sets up the socket, streams, and </w:t>
+      </w:r>
+      <w:r>
+        <w:t xml:space="preserve">does the handshake </w:t>
+      </w:r>
+      <w:r>
+        <w:lastRenderedPageBreak/>
+        <w:t>protocol with the server</w:t>
+      </w:r>
+      <w:r>
+        <w:t>.</w:t>
+      </w:r>
+      <w:r>
+        <w:t xml:space="preserve"> The </w:t>
+      </w:r>
+      <w:proofErr w:type="gramStart"/>
+      <w:r>
+        <w:t>send(</w:t>
+      </w:r>
+      <w:proofErr w:type="gramEnd"/>
+      <w:r>
+        <w:t xml:space="preserve">) function just hides the details of the </w:t>
+      </w:r>
+      <w:proofErr w:type="spellStart"/>
+      <w:r>
+        <w:t>DataOutputStream</w:t>
+      </w:r>
+      <w:proofErr w:type="spellEnd"/>
+      <w:r>
+        <w:t xml:space="preserve">, you pass send() a message, which is processed and sent. The </w:t>
+      </w:r>
+      <w:proofErr w:type="gramStart"/>
+      <w:r>
+        <w:t>receive(</w:t>
+      </w:r>
+      <w:proofErr w:type="gramEnd"/>
+      <w:r>
+        <w:t xml:space="preserve">) function simplifies the processing </w:t>
+      </w:r>
+      <w:r>
+        <w:t>of message from the server, which may by multiple lines of response (from a GETS for example) or a job completion message (which is recursively discarded).</w:t>
+      </w:r>
+      <w:r>
+        <w:t xml:space="preserve"> </w:t>
+      </w:r>
+      <w:r>
+        <w:t xml:space="preserve">Finally the </w:t>
+      </w:r>
+      <w:proofErr w:type="spellStart"/>
+      <w:proofErr w:type="gramStart"/>
+      <w:r>
+        <w:t>scheduleAllJobs</w:t>
+      </w:r>
+      <w:proofErr w:type="spellEnd"/>
+      <w:r>
+        <w:t>(</w:t>
+      </w:r>
+      <w:proofErr w:type="gramEnd"/>
+      <w:r>
+        <w:t>)</w:t>
+      </w:r>
+      <w:r>
+        <w:t xml:space="preserve"> is just a function </w:t>
+      </w:r>
+      <w:r>
+        <w:t>which loops through send(), receive() and schedule() until all jobs are complete.</w:t>
+      </w:r>
+    </w:p>
+    <w:p>
+      <w:r>
+        <w:t xml:space="preserve">Finally the LRR scheduler has only 2 functions, the constructor and </w:t>
+      </w:r>
+      <w:proofErr w:type="gramStart"/>
+      <w:r>
+        <w:t>schedule(</w:t>
+      </w:r>
+      <w:proofErr w:type="gramEnd"/>
+      <w:r>
+        <w:t>).</w:t>
+      </w:r>
+      <w:r>
+        <w:t xml:space="preserve"> The constructor sets up LRR with all the data it needs to make scheduling decisions (this may not be the case for future algorithms), importantly is gets the server list and determines the largest server type. </w:t>
+      </w:r>
+      <w:proofErr w:type="gramStart"/>
+      <w:r>
+        <w:t>Schedule(</w:t>
+      </w:r>
+      <w:proofErr w:type="gramEnd"/>
+      <w:r>
+        <w:t>) then rotates</w:t>
+      </w:r>
+      <w:r>
+        <w:t xml:space="preserve"> scheduling</w:t>
+      </w:r>
+      <w:r>
+        <w:t xml:space="preserve"> through all of the largest servers, one by one.</w:t>
+      </w:r>
+    </w:p>
+    <w:p>
+      <w:r>
+        <w:t xml:space="preserve">All of the classes also use standard </w:t>
+      </w:r>
+      <w:proofErr w:type="spellStart"/>
+      <w:proofErr w:type="gramStart"/>
+      <w:r>
+        <w:t>java.util</w:t>
+      </w:r>
+      <w:proofErr w:type="spellEnd"/>
+      <w:proofErr w:type="gramEnd"/>
+      <w:r>
+        <w:t xml:space="preserve"> List and </w:t>
+      </w:r>
+      <w:proofErr w:type="spellStart"/>
+      <w:r>
+        <w:t>ArrayList</w:t>
+      </w:r>
+      <w:proofErr w:type="spellEnd"/>
+      <w:r>
+        <w:t xml:space="preserve"> to manage variable length lists where necessary.</w:t>
       </w:r>
     </w:p>
     <w:p>

</xml_diff>